<commit_message>
static file lar yig'ildi
</commit_message>
<xml_diff>
--- a/media/bilet_1.docx
+++ b/media/bilet_1.docx
@@ -237,7 +237,7 @@
           </w:tcPr>
           <w:p>
             <w:r>
-              <w:t>O’simlik hujayrasida boradigan jarayonlarni yozing</w:t>
+              <w:t>Androtsey deb nimaga aytiladi va qanday tuzilishga ega</w:t>
             </w:r>
           </w:p>
         </w:tc>
@@ -317,7 +317,7 @@
           </w:tcPr>
           <w:p>
             <w:r>
-              <w:t>Hosil qiluvchi to’qima vauning turlariga tariff bering</w:t>
+              <w:t>Botanika qanday bo‘limlarga ajratiladi</w:t>
             </w:r>
           </w:p>
         </w:tc>
@@ -357,7 +357,7 @@
           </w:tcPr>
           <w:p>
             <w:r>
-              <w:t>Botanika qanday bo‘limlarga ajratiladi</w:t>
+              <w:t>Tuban o’simliklarda jinsiy ko’payish jarayoni qanday amalga oshadi</w:t>
             </w:r>
           </w:p>
         </w:tc>
@@ -397,7 +397,7 @@
           </w:tcPr>
           <w:p>
             <w:r>
-              <w:t>O‘simliklarni o‘rganishda qanday usullardan foydalaniladi?</w:t>
+              <w:t>Androtsey deb nimaga aytiladi va qanday tuzilishga ega</w:t>
             </w:r>
           </w:p>
         </w:tc>

</xml_diff>